<commit_message>
Add role template and conditional access (read only)
</commit_message>
<xml_diff>
--- a/docs/Logon options.docx
+++ b/docs/Logon options.docx
@@ -5,16 +5,16 @@
     <w:tbl>
       <w:tblPr>
         <w:tblStyle w:val="TableGrid"/>
-        <w:tblW w:w="14596" w:type="dxa"/>
+        <w:tblW w:w="14737" w:type="dxa"/>
         <w:tblLook w:val="04A0" w:firstRow="1" w:lastRow="0" w:firstColumn="1" w:lastColumn="0" w:noHBand="0" w:noVBand="1"/>
       </w:tblPr>
       <w:tblGrid>
         <w:gridCol w:w="2122"/>
-        <w:gridCol w:w="3543"/>
-        <w:gridCol w:w="1701"/>
+        <w:gridCol w:w="3402"/>
+        <w:gridCol w:w="1842"/>
         <w:gridCol w:w="1985"/>
         <w:gridCol w:w="2693"/>
-        <w:gridCol w:w="2552"/>
+        <w:gridCol w:w="2693"/>
       </w:tblGrid>
       <w:tr>
         <w:tc>
@@ -39,7 +39,7 @@
         </w:tc>
         <w:tc>
           <w:tcPr>
-            <w:tcW w:w="3543" w:type="dxa"/>
+            <w:tcW w:w="3402" w:type="dxa"/>
           </w:tcPr>
           <w:p>
             <w:pPr>
@@ -59,7 +59,7 @@
         </w:tc>
         <w:tc>
           <w:tcPr>
-            <w:tcW w:w="1701" w:type="dxa"/>
+            <w:tcW w:w="1842" w:type="dxa"/>
           </w:tcPr>
           <w:p>
             <w:pPr>
@@ -73,7 +73,21 @@
                 <w:b/>
                 <w:bCs/>
               </w:rPr>
-              <w:t>Client ID</w:t>
+              <w:t>Client</w:t>
+            </w:r>
+            <w:r>
+              <w:rPr>
+                <w:b/>
+                <w:bCs/>
+              </w:rPr>
+              <w:t xml:space="preserve"> / Tenant</w:t>
+            </w:r>
+            <w:r>
+              <w:rPr>
+                <w:b/>
+                <w:bCs/>
+              </w:rPr>
+              <w:t xml:space="preserve"> ID</w:t>
             </w:r>
           </w:p>
         </w:tc>
@@ -126,7 +140,7 @@
         </w:tc>
         <w:tc>
           <w:tcPr>
-            <w:tcW w:w="2552" w:type="dxa"/>
+            <w:tcW w:w="2693" w:type="dxa"/>
           </w:tcPr>
           <w:p>
             <w:pPr>
@@ -158,55 +172,93 @@
               <w:t>-code</w:t>
             </w:r>
             <w:r>
-              <w:t xml:space="preserve"> logon</w:t>
-            </w:r>
-            <w:r>
-              <w:t xml:space="preserve"> (default)</w:t>
-            </w:r>
-          </w:p>
-        </w:tc>
-        <w:tc>
-          <w:tcPr>
-            <w:tcW w:w="3543" w:type="dxa"/>
+              <w:t xml:space="preserve"> logon (default)</w:t>
+            </w:r>
+          </w:p>
+        </w:tc>
+        <w:tc>
+          <w:tcPr>
+            <w:tcW w:w="3402" w:type="dxa"/>
           </w:tcPr>
           <w:p>
             <w:r>
               <w:t xml:space="preserve">Selected </w:t>
             </w:r>
             <w:r>
-              <w:t xml:space="preserve"> via -Scopes parameter,</w:t>
-            </w:r>
-            <w:r>
-              <w:br/>
-            </w:r>
-            <w:r>
-              <w:t xml:space="preserve"> or</w:t>
-            </w:r>
-            <w:r>
-              <w:t xml:space="preserve"> via</w:t>
-            </w:r>
-            <w:r>
-              <w:t xml:space="preserve"> </w:t>
+              <w:t xml:space="preserve"> via </w:t>
             </w:r>
             <w:r>
               <w:rPr>
                 <w:rFonts w:ascii="Consolas" w:hAnsi="Consolas"/>
+                <w:b/>
+                <w:bCs/>
                 <w:sz w:val="18"/>
                 <w:szCs w:val="22"/>
               </w:rPr>
-              <w:t>Set</w:t>
-            </w:r>
-            <w:r>
               <w:t>-</w:t>
             </w:r>
+            <w:proofErr w:type="gramStart"/>
             <w:r>
               <w:rPr>
                 <w:rFonts w:ascii="Consolas" w:hAnsi="Consolas"/>
+                <w:b/>
+                <w:bCs/>
                 <w:sz w:val="18"/>
                 <w:szCs w:val="22"/>
               </w:rPr>
+              <w:t>Scopes</w:t>
+            </w:r>
+            <w:proofErr w:type="gramEnd"/>
+            <w:r>
+              <w:rPr>
+                <w:rFonts w:ascii="Consolas" w:hAnsi="Consolas"/>
+                <w:b/>
+                <w:bCs/>
+                <w:sz w:val="18"/>
+                <w:szCs w:val="22"/>
+              </w:rPr>
+              <w:t xml:space="preserve"> </w:t>
+            </w:r>
+            <w:r>
+              <w:t>parameter,</w:t>
+            </w:r>
+            <w:r>
+              <w:br/>
+            </w:r>
+            <w:r>
+              <w:t xml:space="preserve"> or</w:t>
+            </w:r>
+            <w:r>
+              <w:t xml:space="preserve"> via</w:t>
+            </w:r>
+            <w:r>
+              <w:t xml:space="preserve"> </w:t>
+            </w:r>
+            <w:r>
+              <w:rPr>
+                <w:rFonts w:ascii="Consolas" w:hAnsi="Consolas"/>
+                <w:b/>
+                <w:bCs/>
+                <w:sz w:val="18"/>
+                <w:szCs w:val="22"/>
+              </w:rPr>
+              <w:t>Set</w:t>
+            </w:r>
+            <w:r>
+              <w:t>-</w:t>
+            </w:r>
+            <w:proofErr w:type="spellStart"/>
+            <w:r>
+              <w:rPr>
+                <w:rFonts w:ascii="Consolas" w:hAnsi="Consolas"/>
+                <w:b/>
+                <w:bCs/>
+                <w:sz w:val="18"/>
+                <w:szCs w:val="22"/>
+              </w:rPr>
               <w:t>GraphConnectionOptions</w:t>
             </w:r>
+            <w:proofErr w:type="spellEnd"/>
             <w:r>
               <w:t xml:space="preserve"> </w:t>
             </w:r>
@@ -229,11 +281,24 @@
         </w:tc>
         <w:tc>
           <w:tcPr>
-            <w:tcW w:w="1701" w:type="dxa"/>
-          </w:tcPr>
-          <w:p>
-            <w:r>
-              <w:t xml:space="preserve">Always Microsoft Graph PowerShell </w:t>
+            <w:tcW w:w="1842" w:type="dxa"/>
+          </w:tcPr>
+          <w:p>
+            <w:r>
+              <w:t>Always Microsoft Graph PowerShe</w:t>
+            </w:r>
+            <w:r>
+              <w:t>l</w:t>
+            </w:r>
+            <w:r>
+              <w:t>l</w:t>
+            </w:r>
+            <w:r>
+              <w:br/>
+              <w:t>Tenant optiona</w:t>
+            </w:r>
+            <w:r>
+              <w:t xml:space="preserve">l </w:t>
             </w:r>
           </w:p>
         </w:tc>
@@ -280,7 +345,7 @@
         </w:tc>
         <w:tc>
           <w:tcPr>
-            <w:tcW w:w="2552" w:type="dxa"/>
+            <w:tcW w:w="2693" w:type="dxa"/>
           </w:tcPr>
           <w:p>
             <w:r>
@@ -317,6 +382,8 @@
             <w:r>
               <w:rPr>
                 <w:rFonts w:ascii="Consolas" w:hAnsi="Consolas"/>
+                <w:b/>
+                <w:bCs/>
                 <w:sz w:val="18"/>
                 <w:szCs w:val="22"/>
               </w:rPr>
@@ -329,7 +396,7 @@
         </w:tc>
         <w:tc>
           <w:tcPr>
-            <w:tcW w:w="3543" w:type="dxa"/>
+            <w:tcW w:w="3402" w:type="dxa"/>
           </w:tcPr>
           <w:p>
             <w:r>
@@ -348,11 +415,20 @@
         </w:tc>
         <w:tc>
           <w:tcPr>
-            <w:tcW w:w="1701" w:type="dxa"/>
-          </w:tcPr>
-          <w:p>
-            <w:r>
-              <w:t>From App</w:t>
+            <w:tcW w:w="1842" w:type="dxa"/>
+          </w:tcPr>
+          <w:p>
+            <w:r>
+              <w:t>Any client</w:t>
+            </w:r>
+            <w:r>
+              <w:t>,</w:t>
+            </w:r>
+            <w:r>
+              <w:br/>
+            </w:r>
+            <w:r>
+              <w:t>Tenant required</w:t>
             </w:r>
           </w:p>
         </w:tc>
@@ -365,7 +441,7 @@
               <w:t>Yes</w:t>
             </w:r>
             <w:r>
-              <w:t xml:space="preserve"> (if credentials &amp; app secret available)</w:t>
+              <w:t xml:space="preserve"> (if credentials  available)</w:t>
             </w:r>
           </w:p>
         </w:tc>
@@ -375,20 +451,43 @@
           </w:tcPr>
           <w:p>
             <w:r>
-              <w:t>Required including secret (consent must be granted)</w:t>
-            </w:r>
-          </w:p>
-        </w:tc>
-        <w:tc>
-          <w:tcPr>
-            <w:tcW w:w="2552" w:type="dxa"/>
-          </w:tcPr>
-          <w:p>
-            <w:r>
-              <w:t xml:space="preserve">Inside PlusPlus </w:t>
-            </w:r>
-            <w:r>
-              <w:t xml:space="preserve"> module </w:t>
+              <w:t>Well know</w:t>
+            </w:r>
+            <w:r>
+              <w:t>n</w:t>
+            </w:r>
+            <w:r>
+              <w:t xml:space="preserve"> or </w:t>
+            </w:r>
+            <w:r>
+              <w:t>registered</w:t>
+            </w:r>
+            <w:r>
+              <w:t xml:space="preserve"> app</w:t>
+            </w:r>
+            <w:r>
+              <w:br/>
+            </w:r>
+            <w:r>
+              <w:t>(consent must be granted)</w:t>
+            </w:r>
+          </w:p>
+        </w:tc>
+        <w:tc>
+          <w:tcPr>
+            <w:tcW w:w="2693" w:type="dxa"/>
+          </w:tcPr>
+          <w:p>
+            <w:r>
+              <w:t xml:space="preserve">Inside </w:t>
+            </w:r>
+            <w:proofErr w:type="spellStart"/>
+            <w:r>
+              <w:t>PlusPlus</w:t>
+            </w:r>
+            <w:proofErr w:type="spellEnd"/>
+            <w:r>
+              <w:t xml:space="preserve">  module </w:t>
             </w:r>
             <w:r>
               <w:br/>
@@ -406,16 +505,27 @@
           </w:tcPr>
           <w:p>
             <w:r>
-              <w:t>As App (-</w:t>
-            </w:r>
+              <w:t>As App (</w:t>
+            </w:r>
+            <w:r>
+              <w:rPr>
+                <w:b/>
+                <w:bCs/>
+              </w:rPr>
+              <w:t>-</w:t>
+            </w:r>
+            <w:proofErr w:type="spellStart"/>
             <w:r>
               <w:rPr>
                 <w:rFonts w:ascii="Consolas" w:hAnsi="Consolas"/>
+                <w:b/>
+                <w:bCs/>
                 <w:sz w:val="18"/>
                 <w:szCs w:val="22"/>
               </w:rPr>
               <w:t>AsApp</w:t>
             </w:r>
+            <w:proofErr w:type="spellEnd"/>
             <w:r>
               <w:t>)</w:t>
             </w:r>
@@ -430,7 +540,7 @@
         </w:tc>
         <w:tc>
           <w:tcPr>
-            <w:tcW w:w="3543" w:type="dxa"/>
+            <w:tcW w:w="3402" w:type="dxa"/>
           </w:tcPr>
           <w:p>
             <w:r>
@@ -447,19 +557,17 @@
             </w:r>
             <w:r>
               <w:br/>
-            </w:r>
-            <w:r>
               <w:t>(scopes option ignored)</w:t>
             </w:r>
           </w:p>
         </w:tc>
         <w:tc>
           <w:tcPr>
-            <w:tcW w:w="1701" w:type="dxa"/>
-          </w:tcPr>
-          <w:p>
-            <w:r>
-              <w:t>From App</w:t>
+            <w:tcW w:w="1842" w:type="dxa"/>
+          </w:tcPr>
+          <w:p>
+            <w:r>
+              <w:t>Registered App &amp; Tenant required</w:t>
             </w:r>
           </w:p>
         </w:tc>
@@ -482,7 +590,16 @@
           </w:tcPr>
           <w:p>
             <w:r>
-              <w:t xml:space="preserve">Required, including secret </w:t>
+              <w:t>Registered app</w:t>
+            </w:r>
+            <w:r>
+              <w:t>,</w:t>
+            </w:r>
+            <w:r>
+              <w:t xml:space="preserve"> with</w:t>
+            </w:r>
+            <w:r>
+              <w:t xml:space="preserve"> secret </w:t>
             </w:r>
             <w:r>
               <w:t>(</w:t>
@@ -497,11 +614,19 @@
         </w:tc>
         <w:tc>
           <w:tcPr>
-            <w:tcW w:w="2552" w:type="dxa"/>
-          </w:tcPr>
-          <w:p>
-            <w:r>
-              <w:t xml:space="preserve">Inside PlusPlus </w:t>
+            <w:tcW w:w="2693" w:type="dxa"/>
+          </w:tcPr>
+          <w:p>
+            <w:r>
+              <w:t xml:space="preserve">Inside </w:t>
+            </w:r>
+            <w:proofErr w:type="spellStart"/>
+            <w:r>
+              <w:t>PlusPlus</w:t>
+            </w:r>
+            <w:proofErr w:type="spellEnd"/>
+            <w:r>
+              <w:t xml:space="preserve"> </w:t>
             </w:r>
             <w:r>
               <w:t xml:space="preserve"> module </w:t>
@@ -522,24 +647,40 @@
           </w:tcPr>
           <w:p>
             <w:r>
-              <w:t>As App (-</w:t>
+              <w:t>As App (</w:t>
             </w:r>
             <w:r>
               <w:rPr>
                 <w:rFonts w:ascii="Consolas" w:hAnsi="Consolas"/>
+                <w:b/>
+                <w:bCs/>
                 <w:sz w:val="18"/>
                 <w:szCs w:val="22"/>
               </w:rPr>
-              <w:t>Cert</w:t>
-            </w:r>
+              <w:t>-</w:t>
+            </w:r>
+            <w:proofErr w:type="spellStart"/>
             <w:r>
               <w:rPr>
                 <w:rFonts w:ascii="Consolas" w:hAnsi="Consolas"/>
+                <w:b/>
+                <w:bCs/>
                 <w:sz w:val="18"/>
                 <w:szCs w:val="22"/>
               </w:rPr>
+              <w:t>Cert</w:t>
+            </w:r>
+            <w:r>
+              <w:rPr>
+                <w:rFonts w:ascii="Consolas" w:hAnsi="Consolas"/>
+                <w:b/>
+                <w:bCs/>
+                <w:sz w:val="18"/>
+                <w:szCs w:val="22"/>
+              </w:rPr>
               <w:t>xxx</w:t>
             </w:r>
+            <w:proofErr w:type="spellEnd"/>
             <w:r>
               <w:t>)</w:t>
             </w:r>
@@ -551,7 +692,7 @@
         </w:tc>
         <w:tc>
           <w:tcPr>
-            <w:tcW w:w="3543" w:type="dxa"/>
+            <w:tcW w:w="3402" w:type="dxa"/>
           </w:tcPr>
           <w:p>
             <w:r>
@@ -562,19 +703,17 @@
             </w:r>
             <w:r>
               <w:br/>
-            </w:r>
-            <w:r>
               <w:t>(scopes option ignored)</w:t>
             </w:r>
           </w:p>
         </w:tc>
         <w:tc>
           <w:tcPr>
-            <w:tcW w:w="1701" w:type="dxa"/>
-          </w:tcPr>
-          <w:p>
-            <w:r>
-              <w:t>From App</w:t>
+            <w:tcW w:w="1842" w:type="dxa"/>
+          </w:tcPr>
+          <w:p>
+            <w:r>
+              <w:t>Registered App &amp; Tenant required</w:t>
             </w:r>
           </w:p>
         </w:tc>
@@ -597,26 +736,29 @@
           </w:tcPr>
           <w:p>
             <w:r>
-              <w:t>Required, including</w:t>
-            </w:r>
-            <w:r>
-              <w:t xml:space="preserve"> certificate</w:t>
-            </w:r>
-            <w:r>
-              <w:t xml:space="preserve"> (consent must be granted)</w:t>
-            </w:r>
-          </w:p>
-        </w:tc>
-        <w:tc>
-          <w:tcPr>
-            <w:tcW w:w="2552" w:type="dxa"/>
-          </w:tcPr>
-          <w:p>
-            <w:r>
-              <w:t xml:space="preserve">Inside. Authentication module </w:t>
-            </w:r>
-            <w:r>
-              <w:t>(no refresh token)</w:t>
+              <w:t>Registered app</w:t>
+            </w:r>
+            <w:r>
+              <w:t>,</w:t>
+            </w:r>
+            <w:r>
+              <w:t xml:space="preserve"> with</w:t>
+            </w:r>
+            <w:r>
+              <w:t xml:space="preserve"> </w:t>
+            </w:r>
+            <w:r>
+              <w:t>cert (consent must be granted)</w:t>
+            </w:r>
+          </w:p>
+        </w:tc>
+        <w:tc>
+          <w:tcPr>
+            <w:tcW w:w="2693" w:type="dxa"/>
+          </w:tcPr>
+          <w:p>
+            <w:r>
+              <w:t>Inside. Authentication module (no refresh token)</w:t>
             </w:r>
           </w:p>
         </w:tc>
@@ -632,16 +774,30 @@
             </w:r>
             <w:r>
               <w:br/>
-              <w:t>(-</w:t>
+              <w:t>(</w:t>
             </w:r>
             <w:r>
               <w:rPr>
                 <w:rFonts w:ascii="Consolas" w:hAnsi="Consolas"/>
+                <w:b/>
+                <w:bCs/>
                 <w:sz w:val="18"/>
                 <w:szCs w:val="22"/>
               </w:rPr>
+              <w:t>-</w:t>
+            </w:r>
+            <w:proofErr w:type="spellStart"/>
+            <w:r>
+              <w:rPr>
+                <w:rFonts w:ascii="Consolas" w:hAnsi="Consolas"/>
+                <w:b/>
+                <w:bCs/>
+                <w:sz w:val="18"/>
+                <w:szCs w:val="22"/>
+              </w:rPr>
               <w:t>FromAzureSesion</w:t>
             </w:r>
+            <w:proofErr w:type="spellEnd"/>
             <w:r>
               <w:t>)</w:t>
             </w:r>
@@ -649,7 +805,7 @@
         </w:tc>
         <w:tc>
           <w:tcPr>
-            <w:tcW w:w="3543" w:type="dxa"/>
+            <w:tcW w:w="3402" w:type="dxa"/>
           </w:tcPr>
           <w:p>
             <w:r>
@@ -659,7 +815,7 @@
         </w:tc>
         <w:tc>
           <w:tcPr>
-            <w:tcW w:w="1701" w:type="dxa"/>
+            <w:tcW w:w="1842" w:type="dxa"/>
           </w:tcPr>
           <w:p>
             <w:r>
@@ -695,11 +851,19 @@
         </w:tc>
         <w:tc>
           <w:tcPr>
-            <w:tcW w:w="2552" w:type="dxa"/>
-          </w:tcPr>
-          <w:p>
-            <w:r>
-              <w:t xml:space="preserve">Inside PlusPlus module. </w:t>
+            <w:tcW w:w="2693" w:type="dxa"/>
+          </w:tcPr>
+          <w:p>
+            <w:r>
+              <w:t xml:space="preserve">Inside </w:t>
+            </w:r>
+            <w:proofErr w:type="spellStart"/>
+            <w:r>
+              <w:t>PlusPlus</w:t>
+            </w:r>
+            <w:proofErr w:type="spellEnd"/>
+            <w:r>
+              <w:t xml:space="preserve"> module. </w:t>
             </w:r>
             <w:r>
               <w:br/>
@@ -726,6 +890,8 @@
             <w:r>
               <w:rPr>
                 <w:rFonts w:ascii="Consolas" w:hAnsi="Consolas"/>
+                <w:b/>
+                <w:bCs/>
                 <w:sz w:val="18"/>
                 <w:szCs w:val="22"/>
               </w:rPr>
@@ -738,43 +904,7 @@
         </w:tc>
         <w:tc>
           <w:tcPr>
-            <w:tcW w:w="3543" w:type="dxa"/>
-          </w:tcPr>
-          <w:p>
-            <w:r>
-              <w:t>Grant method</w:t>
-            </w:r>
-            <w:r>
-              <w:br/>
-            </w:r>
-            <w:r>
-              <w:t>dependent</w:t>
-            </w:r>
-          </w:p>
-        </w:tc>
-        <w:tc>
-          <w:tcPr>
-            <w:tcW w:w="1701" w:type="dxa"/>
-          </w:tcPr>
-          <w:p>
-            <w:r>
-              <w:t>Grant method dependent</w:t>
-            </w:r>
-          </w:p>
-        </w:tc>
-        <w:tc>
-          <w:tcPr>
-            <w:tcW w:w="1985" w:type="dxa"/>
-          </w:tcPr>
-          <w:p>
-            <w:r>
-              <w:t>Grant method dependent</w:t>
-            </w:r>
-          </w:p>
-        </w:tc>
-        <w:tc>
-          <w:tcPr>
-            <w:tcW w:w="2693" w:type="dxa"/>
+            <w:tcW w:w="3402" w:type="dxa"/>
           </w:tcPr>
           <w:p>
             <w:r>
@@ -788,7 +918,41 @@
         </w:tc>
         <w:tc>
           <w:tcPr>
-            <w:tcW w:w="2552" w:type="dxa"/>
+            <w:tcW w:w="1842" w:type="dxa"/>
+          </w:tcPr>
+          <w:p>
+            <w:r>
+              <w:t>Grant method dependent</w:t>
+            </w:r>
+          </w:p>
+        </w:tc>
+        <w:tc>
+          <w:tcPr>
+            <w:tcW w:w="1985" w:type="dxa"/>
+          </w:tcPr>
+          <w:p>
+            <w:r>
+              <w:t>Grant method dependent</w:t>
+            </w:r>
+          </w:p>
+        </w:tc>
+        <w:tc>
+          <w:tcPr>
+            <w:tcW w:w="2693" w:type="dxa"/>
+          </w:tcPr>
+          <w:p>
+            <w:r>
+              <w:t>Grant method</w:t>
+            </w:r>
+            <w:r>
+              <w:br/>
+              <w:t>dependent</w:t>
+            </w:r>
+          </w:p>
+        </w:tc>
+        <w:tc>
+          <w:tcPr>
+            <w:tcW w:w="2693" w:type="dxa"/>
           </w:tcPr>
           <w:p>
             <w:r>
@@ -801,20 +965,29 @@
     <w:p/>
     <w:p>
       <w:r>
-        <w:t xml:space="preserve">For details of certificate configuration see </w:t>
+        <w:t>For details of certificate configuration see</w:t>
+      </w:r>
+      <w:r>
+        <w:t xml:space="preserve"> </w:t>
       </w:r>
       <w:hyperlink r:id="rId6" w:history="1">
         <w:r>
-          <w:t>https://docs.microsoft.com/en-us/graph/powershell/a</w:t>
+          <w:rPr>
+            <w:rStyle w:val="Hyperlink"/>
+          </w:rPr>
+          <w:t>https://docs.microsoft.com/en-</w:t>
         </w:r>
         <w:r>
-          <w:t>g</w:t>
+          <w:rPr>
+            <w:rStyle w:val="Hyperlink"/>
+          </w:rPr>
+          <w:t>u</w:t>
         </w:r>
         <w:r>
-          <w:t>p</w:t>
-        </w:r>
-        <w:r>
-          <w:t>p-only</w:t>
+          <w:rPr>
+            <w:rStyle w:val="Hyperlink"/>
+          </w:rPr>
+          <w:t>s/graph/powershell/app-only</w:t>
         </w:r>
       </w:hyperlink>
       <w:r>
@@ -822,61 +995,104 @@
       </w:r>
       <w:r>
         <w:br/>
-        <w:t>This page also gives a useful guide to creating the app for use with secrets, simply skip the creation of the certificate and at the step “</w:t>
-      </w:r>
-      <w:r>
-        <w:t>Select Certificates &amp; secrets under Manage</w:t>
-      </w:r>
-      <w:r>
-        <w:t>, s</w:t>
-      </w:r>
-      <w:r>
-        <w:t xml:space="preserve">elect </w:t>
-      </w:r>
-      <w:r>
-        <w:t xml:space="preserve">….“  select the add secret button instead of </w:t>
-      </w:r>
-      <w:r>
-        <w:t>the Upload certificate button</w:t>
-      </w:r>
-      <w:r>
-        <w:t>”</w:t>
-      </w:r>
-      <w:r>
-        <w:t xml:space="preserve">. </w:t>
+        <w:t xml:space="preserve">This page also gives a useful guide to creating the app for use with secrets, simply skip the creation of the certificate and at the step “Select Certificates &amp; secrets under Manage, select ….“  select the add secret button instead of the Upload certificate button”. </w:t>
+      </w:r>
+      <w:r>
+        <w:t xml:space="preserve">For Registered </w:t>
+      </w:r>
+      <w:proofErr w:type="gramStart"/>
+      <w:r>
+        <w:t>apps</w:t>
+      </w:r>
+      <w:proofErr w:type="gramEnd"/>
+      <w:r>
+        <w:t xml:space="preserve"> the ID (and secret if required) </w:t>
       </w:r>
     </w:p>
     <w:p>
       <w:r>
-        <w:t xml:space="preserve">Using the </w:t>
-      </w:r>
-      <w:r>
         <w:rPr>
           <w:rFonts w:ascii="Consolas" w:hAnsi="Consolas"/>
+          <w:b/>
+          <w:bCs/>
           <w:sz w:val="18"/>
           <w:szCs w:val="22"/>
         </w:rPr>
         <w:t>Connect-Graph</w:t>
       </w:r>
       <w:r>
-        <w:t xml:space="preserve"> from </w:t>
-      </w:r>
-      <w:r>
-        <w:t xml:space="preserve">the Microsoft.Graph.PlusPlus module adds the following over </w:t>
-      </w:r>
-      <w:r>
-        <w:t xml:space="preserve">using </w:t>
+        <w:t xml:space="preserve"> </w:t>
+      </w:r>
+      <w:r>
+        <w:t>in</w:t>
+      </w:r>
+      <w:r>
+        <w:t xml:space="preserve"> </w:t>
+      </w:r>
+      <w:r>
+        <w:t xml:space="preserve">the </w:t>
+      </w:r>
+      <w:proofErr w:type="spellStart"/>
+      <w:r>
+        <w:t>Microsoft.Graph.PlusPlus</w:t>
+      </w:r>
+      <w:proofErr w:type="spellEnd"/>
+      <w:r>
+        <w:t xml:space="preserve"> module </w:t>
+      </w:r>
+      <w:r>
+        <w:t>is a wrapper for</w:t>
+      </w:r>
+      <w:r>
+        <w:t xml:space="preserve"> the</w:t>
+      </w:r>
+      <w:r>
+        <w:t xml:space="preserve"> </w:t>
       </w:r>
       <w:r>
         <w:rPr>
           <w:rFonts w:ascii="Consolas" w:hAnsi="Consolas"/>
+          <w:b/>
+          <w:bCs/>
           <w:sz w:val="18"/>
           <w:szCs w:val="22"/>
         </w:rPr>
-        <w:t>Connect-MgGraph</w:t>
-      </w:r>
-      <w:r>
-        <w:t xml:space="preserve"> in the Microsoft.Graph.Authentication module.</w:t>
+        <w:t>Connect-</w:t>
+      </w:r>
+      <w:proofErr w:type="spellStart"/>
+      <w:r>
+        <w:rPr>
+          <w:rFonts w:ascii="Consolas" w:hAnsi="Consolas"/>
+          <w:b/>
+          <w:bCs/>
+          <w:sz w:val="18"/>
+          <w:szCs w:val="22"/>
+        </w:rPr>
+        <w:t>MgGraph</w:t>
+      </w:r>
+      <w:proofErr w:type="spellEnd"/>
+      <w:r>
+        <w:t xml:space="preserve"> </w:t>
+      </w:r>
+      <w:r>
+        <w:t>cmdlet from</w:t>
+      </w:r>
+      <w:r>
+        <w:t xml:space="preserve"> the </w:t>
+      </w:r>
+      <w:proofErr w:type="spellStart"/>
+      <w:r>
+        <w:t>Microsoft.Graph.Authentication</w:t>
+      </w:r>
+      <w:proofErr w:type="spellEnd"/>
+      <w:r>
+        <w:t xml:space="preserve"> module</w:t>
+      </w:r>
+      <w:r>
+        <w:t xml:space="preserve"> to add the following</w:t>
+      </w:r>
+      <w:r>
+        <w:t>:</w:t>
       </w:r>
     </w:p>
     <w:p>
@@ -924,7 +1140,20 @@
         </w:numPr>
       </w:pPr>
       <w:r>
-        <w:t>Using an existing Azure PowerShell session (with the Az.Accounts module)</w:t>
+        <w:t xml:space="preserve">Using an existing Azure PowerShell session (with the </w:t>
+      </w:r>
+      <w:proofErr w:type="spellStart"/>
+      <w:r>
+        <w:t>Az.</w:t>
+      </w:r>
+      <w:proofErr w:type="gramStart"/>
+      <w:r>
+        <w:t>Accounts</w:t>
+      </w:r>
+      <w:proofErr w:type="spellEnd"/>
+      <w:proofErr w:type="gramEnd"/>
+      <w:r>
+        <w:t xml:space="preserve"> module)</w:t>
       </w:r>
     </w:p>
     <w:p>
@@ -959,57 +1188,58 @@
     </w:p>
     <w:p>
       <w:r>
+        <w:t xml:space="preserve">If </w:t>
+      </w:r>
+      <w:r>
+        <w:t>you only use</w:t>
+      </w:r>
+      <w:r>
+        <w:t xml:space="preserve"> interactive device-code logon or app logon using certificates</w:t>
+      </w:r>
+      <w:r>
+        <w:t>, or</w:t>
+      </w:r>
+      <w:r>
+        <w:t xml:space="preserve"> you create </w:t>
+      </w:r>
+      <w:r>
+        <w:t>token</w:t>
+      </w:r>
+      <w:r>
+        <w:t>s</w:t>
+      </w:r>
+      <w:r>
+        <w:t xml:space="preserve"> in your own code , you are free to go directly to </w:t>
+      </w:r>
+      <w:r>
         <w:rPr>
           <w:rFonts w:ascii="Consolas" w:hAnsi="Consolas"/>
+          <w:b/>
+          <w:bCs/>
           <w:sz w:val="18"/>
           <w:szCs w:val="22"/>
         </w:rPr>
-        <w:t>Connect-Graph</w:t>
-      </w:r>
-      <w:r>
-        <w:t xml:space="preserve"> calls</w:t>
-      </w:r>
-      <w:r>
-        <w:t xml:space="preserve"> using the</w:t>
-      </w:r>
-      <w:r>
-        <w:t xml:space="preserve"> </w:t>
-      </w:r>
+        <w:t>Connect-</w:t>
+      </w:r>
+      <w:proofErr w:type="spellStart"/>
       <w:r>
         <w:rPr>
           <w:rFonts w:ascii="Consolas" w:hAnsi="Consolas"/>
+          <w:b/>
+          <w:bCs/>
           <w:sz w:val="18"/>
           <w:szCs w:val="22"/>
         </w:rPr>
-        <w:t>Connect-MgGraph</w:t>
-      </w:r>
-      <w:r>
-        <w:t xml:space="preserve"> and </w:t>
-      </w:r>
-      <w:r>
-        <w:t xml:space="preserve">therefore if </w:t>
-      </w:r>
-      <w:r>
-        <w:t xml:space="preserve">only interactive device-code logon or app logon using certificates are required or you create </w:t>
-      </w:r>
-      <w:r>
-        <w:t xml:space="preserve">a token in your own code , you are free to bypass it and go directly to </w:t>
-      </w:r>
-      <w:r>
-        <w:rPr>
-          <w:rFonts w:ascii="Consolas" w:hAnsi="Consolas"/>
-          <w:sz w:val="18"/>
-          <w:szCs w:val="22"/>
-        </w:rPr>
-        <w:t>Connect-MgGraph</w:t>
-      </w:r>
+        <w:t>MgGraph</w:t>
+      </w:r>
+      <w:proofErr w:type="spellEnd"/>
       <w:r>
         <w:t xml:space="preserve">. </w:t>
       </w:r>
     </w:p>
     <w:sectPr>
       <w:pgSz w:w="16838" w:h="11906" w:orient="landscape"/>
-      <w:pgMar w:top="1440" w:right="1440" w:bottom="1440" w:left="1440" w:header="708" w:footer="708" w:gutter="0"/>
+      <w:pgMar w:top="720" w:right="720" w:bottom="720" w:left="720" w:header="708" w:footer="708" w:gutter="0"/>
       <w:cols w:space="708"/>
       <w:docGrid w:linePitch="360"/>
     </w:sectPr>
@@ -1536,7 +1766,7 @@
   <w:style w:type="paragraph" w:default="1" w:styleId="Normal">
     <w:name w:val="Normal"/>
     <w:qFormat/>
-    <w:rsid w:val="00C6492A"/>
+    <w:rsid w:val="008F6E44"/>
     <w:pPr>
       <w:spacing w:after="200" w:line="240" w:lineRule="auto"/>
     </w:pPr>
@@ -1548,6 +1778,7 @@
   <w:style w:type="character" w:default="1" w:styleId="DefaultParagraphFont">
     <w:name w:val="Default Paragraph Font"/>
     <w:uiPriority w:val="1"/>
+    <w:semiHidden/>
     <w:unhideWhenUsed/>
   </w:style>
   <w:style w:type="table" w:default="1" w:styleId="TableNormal">

</xml_diff>